<commit_message>
update example DTO, Mapper
</commit_message>
<xml_diff>
--- a/ManHinh.docx
+++ b/ManHinh.docx
@@ -22,12 +22,14 @@
         <w:rPr>
           <w:b/>
           <w:bCs/>
-        </w:rPr>
-      </w:pPr>
-      <w:r>
-        <w:rPr>
-          <w:b/>
-          <w:bCs/>
+          <w:highlight w:val="darkCyan"/>
+        </w:rPr>
+      </w:pPr>
+      <w:r>
+        <w:rPr>
+          <w:b/>
+          <w:bCs/>
+          <w:highlight w:val="darkCyan"/>
         </w:rPr>
         <w:t>1. Nhóm Xác thực &amp; Tài khoản</w:t>
       </w:r>
@@ -38,15 +40,22 @@
           <w:ilvl w:val="0"/>
           <w:numId w:val="1"/>
         </w:numPr>
-      </w:pPr>
-      <w:r>
-        <w:rPr>
-          <w:b/>
-          <w:bCs/>
+        <w:rPr>
+          <w:highlight w:val="darkCyan"/>
+        </w:rPr>
+      </w:pPr>
+      <w:r>
+        <w:rPr>
+          <w:b/>
+          <w:bCs/>
+          <w:highlight w:val="darkCyan"/>
         </w:rPr>
         <w:t>Đăng nhập</w:t>
       </w:r>
       <w:r>
+        <w:rPr>
+          <w:highlight w:val="darkCyan"/>
+        </w:rPr>
         <w:t xml:space="preserve"> → Dashboard/Trang chủ</w:t>
       </w:r>
     </w:p>
@@ -56,15 +65,22 @@
           <w:ilvl w:val="0"/>
           <w:numId w:val="1"/>
         </w:numPr>
-      </w:pPr>
-      <w:r>
-        <w:rPr>
-          <w:b/>
-          <w:bCs/>
+        <w:rPr>
+          <w:highlight w:val="darkCyan"/>
+        </w:rPr>
+      </w:pPr>
+      <w:r>
+        <w:rPr>
+          <w:b/>
+          <w:bCs/>
+          <w:highlight w:val="darkCyan"/>
         </w:rPr>
         <w:t>Đăng ký</w:t>
       </w:r>
       <w:r>
+        <w:rPr>
+          <w:highlight w:val="darkCyan"/>
+        </w:rPr>
         <w:t xml:space="preserve"> → Đăng nhập</w:t>
       </w:r>
     </w:p>
@@ -74,15 +90,22 @@
           <w:ilvl w:val="0"/>
           <w:numId w:val="1"/>
         </w:numPr>
-      </w:pPr>
-      <w:r>
-        <w:rPr>
-          <w:b/>
-          <w:bCs/>
+        <w:rPr>
+          <w:highlight w:val="darkCyan"/>
+        </w:rPr>
+      </w:pPr>
+      <w:r>
+        <w:rPr>
+          <w:b/>
+          <w:bCs/>
+          <w:highlight w:val="darkCyan"/>
         </w:rPr>
         <w:t>Quên mật khẩu</w:t>
       </w:r>
       <w:r>
+        <w:rPr>
+          <w:highlight w:val="darkCyan"/>
+        </w:rPr>
         <w:t xml:space="preserve"> → Đăng nhập</w:t>
       </w:r>
     </w:p>
@@ -92,15 +115,22 @@
           <w:ilvl w:val="0"/>
           <w:numId w:val="1"/>
         </w:numPr>
-      </w:pPr>
-      <w:r>
-        <w:rPr>
-          <w:b/>
-          <w:bCs/>
+        <w:rPr>
+          <w:highlight w:val="darkCyan"/>
+        </w:rPr>
+      </w:pPr>
+      <w:r>
+        <w:rPr>
+          <w:b/>
+          <w:bCs/>
+          <w:highlight w:val="darkCyan"/>
         </w:rPr>
         <w:t>Thông tin tài khoản</w:t>
       </w:r>
       <w:r>
+        <w:rPr>
+          <w:highlight w:val="darkCyan"/>
+        </w:rPr>
         <w:t xml:space="preserve"> </w:t>
       </w:r>
     </w:p>
@@ -110,8 +140,14 @@
           <w:ilvl w:val="1"/>
           <w:numId w:val="1"/>
         </w:numPr>
-      </w:pPr>
-      <w:r>
+        <w:rPr>
+          <w:highlight w:val="darkCyan"/>
+        </w:rPr>
+      </w:pPr>
+      <w:r>
+        <w:rPr>
+          <w:highlight w:val="darkCyan"/>
+        </w:rPr>
         <w:t>Chỉnh sửa thông tin cá nhân</w:t>
       </w:r>
     </w:p>
@@ -121,8 +157,14 @@
           <w:ilvl w:val="1"/>
           <w:numId w:val="1"/>
         </w:numPr>
-      </w:pPr>
-      <w:r>
+        <w:rPr>
+          <w:highlight w:val="darkCyan"/>
+        </w:rPr>
+      </w:pPr>
+      <w:r>
+        <w:rPr>
+          <w:highlight w:val="darkCyan"/>
+        </w:rPr>
         <w:t>Đổi mật khẩu</w:t>
       </w:r>
     </w:p>
@@ -132,8 +174,14 @@
           <w:ilvl w:val="1"/>
           <w:numId w:val="1"/>
         </w:numPr>
-      </w:pPr>
-      <w:r>
+        <w:rPr>
+          <w:highlight w:val="darkCyan"/>
+        </w:rPr>
+      </w:pPr>
+      <w:r>
+        <w:rPr>
+          <w:highlight w:val="darkCyan"/>
+        </w:rPr>
         <w:t>Quản lý ảnh đại diện</w:t>
       </w:r>
     </w:p>
@@ -142,12 +190,14 @@
         <w:rPr>
           <w:b/>
           <w:bCs/>
-        </w:rPr>
-      </w:pPr>
-      <w:r>
-        <w:rPr>
-          <w:b/>
-          <w:bCs/>
+          <w:highlight w:val="darkCyan"/>
+        </w:rPr>
+      </w:pPr>
+      <w:r>
+        <w:rPr>
+          <w:b/>
+          <w:bCs/>
+          <w:highlight w:val="darkCyan"/>
         </w:rPr>
         <w:t>2. Nhóm Sản phẩm</w:t>
       </w:r>
@@ -158,15 +208,22 @@
           <w:ilvl w:val="0"/>
           <w:numId w:val="2"/>
         </w:numPr>
-      </w:pPr>
-      <w:r>
-        <w:rPr>
-          <w:b/>
-          <w:bCs/>
+        <w:rPr>
+          <w:highlight w:val="darkCyan"/>
+        </w:rPr>
+      </w:pPr>
+      <w:r>
+        <w:rPr>
+          <w:b/>
+          <w:bCs/>
+          <w:highlight w:val="darkCyan"/>
         </w:rPr>
         <w:t>Trang chủ</w:t>
       </w:r>
       <w:r>
+        <w:rPr>
+          <w:highlight w:val="darkCyan"/>
+        </w:rPr>
         <w:t xml:space="preserve"> → Chi tiết sản phẩm / Danh mục / Giỏ hàng</w:t>
       </w:r>
     </w:p>
@@ -176,15 +233,22 @@
           <w:ilvl w:val="0"/>
           <w:numId w:val="2"/>
         </w:numPr>
-      </w:pPr>
-      <w:r>
-        <w:rPr>
-          <w:b/>
-          <w:bCs/>
+        <w:rPr>
+          <w:highlight w:val="darkCyan"/>
+        </w:rPr>
+      </w:pPr>
+      <w:r>
+        <w:rPr>
+          <w:b/>
+          <w:bCs/>
+          <w:highlight w:val="darkCyan"/>
         </w:rPr>
         <w:t>Danh sách sản phẩm</w:t>
       </w:r>
       <w:r>
+        <w:rPr>
+          <w:highlight w:val="darkCyan"/>
+        </w:rPr>
         <w:t xml:space="preserve"> (theo danh mục, tìm kiếm, lọc) </w:t>
       </w:r>
     </w:p>
@@ -194,8 +258,14 @@
           <w:ilvl w:val="1"/>
           <w:numId w:val="2"/>
         </w:numPr>
-      </w:pPr>
-      <w:r>
+        <w:rPr>
+          <w:highlight w:val="darkCyan"/>
+        </w:rPr>
+      </w:pPr>
+      <w:r>
+        <w:rPr>
+          <w:highlight w:val="darkCyan"/>
+        </w:rPr>
         <w:t>Filter: giá, kích thước, màu sắc, thương hiệu, đánh giá</w:t>
       </w:r>
     </w:p>
@@ -205,8 +275,14 @@
           <w:ilvl w:val="1"/>
           <w:numId w:val="2"/>
         </w:numPr>
-      </w:pPr>
-      <w:r>
+        <w:rPr>
+          <w:highlight w:val="darkCyan"/>
+        </w:rPr>
+      </w:pPr>
+      <w:r>
+        <w:rPr>
+          <w:highlight w:val="darkCyan"/>
+        </w:rPr>
         <w:t>Sort: giá, mới nhất, bán chạy, đánh giá</w:t>
       </w:r>
     </w:p>
@@ -216,15 +292,22 @@
           <w:ilvl w:val="0"/>
           <w:numId w:val="2"/>
         </w:numPr>
-      </w:pPr>
-      <w:r>
-        <w:rPr>
-          <w:b/>
-          <w:bCs/>
+        <w:rPr>
+          <w:highlight w:val="darkCyan"/>
+        </w:rPr>
+      </w:pPr>
+      <w:r>
+        <w:rPr>
+          <w:b/>
+          <w:bCs/>
+          <w:highlight w:val="darkCyan"/>
         </w:rPr>
         <w:t>Chi tiết sản phẩm</w:t>
       </w:r>
       <w:r>
+        <w:rPr>
+          <w:highlight w:val="darkCyan"/>
+        </w:rPr>
         <w:t xml:space="preserve"> </w:t>
       </w:r>
     </w:p>
@@ -234,8 +317,14 @@
           <w:ilvl w:val="1"/>
           <w:numId w:val="2"/>
         </w:numPr>
-      </w:pPr>
-      <w:r>
+        <w:rPr>
+          <w:highlight w:val="darkCyan"/>
+        </w:rPr>
+      </w:pPr>
+      <w:r>
+        <w:rPr>
+          <w:highlight w:val="darkCyan"/>
+        </w:rPr>
         <w:t>Chọn biến thể (size, màu)</w:t>
       </w:r>
     </w:p>
@@ -245,8 +334,14 @@
           <w:ilvl w:val="1"/>
           <w:numId w:val="2"/>
         </w:numPr>
-      </w:pPr>
-      <w:r>
+        <w:rPr>
+          <w:highlight w:val="darkCyan"/>
+        </w:rPr>
+      </w:pPr>
+      <w:r>
+        <w:rPr>
+          <w:highlight w:val="darkCyan"/>
+        </w:rPr>
         <w:t>Xem đánh giá</w:t>
       </w:r>
     </w:p>
@@ -256,8 +351,14 @@
           <w:ilvl w:val="1"/>
           <w:numId w:val="2"/>
         </w:numPr>
-      </w:pPr>
-      <w:r>
+        <w:rPr>
+          <w:highlight w:val="darkCyan"/>
+        </w:rPr>
+      </w:pPr>
+      <w:r>
+        <w:rPr>
+          <w:highlight w:val="darkCyan"/>
+        </w:rPr>
         <w:t>Thêm vào giỏ hàng</w:t>
       </w:r>
     </w:p>
@@ -267,8 +368,14 @@
           <w:ilvl w:val="1"/>
           <w:numId w:val="2"/>
         </w:numPr>
-      </w:pPr>
-      <w:r>
+        <w:rPr>
+          <w:highlight w:val="darkCyan"/>
+        </w:rPr>
+      </w:pPr>
+      <w:r>
+        <w:rPr>
+          <w:highlight w:val="darkCyan"/>
+        </w:rPr>
         <w:t>Thêm vào wishlist</w:t>
       </w:r>
     </w:p>
@@ -278,8 +385,14 @@
           <w:ilvl w:val="1"/>
           <w:numId w:val="2"/>
         </w:numPr>
-      </w:pPr>
-      <w:r>
+        <w:rPr>
+          <w:highlight w:val="darkCyan"/>
+        </w:rPr>
+      </w:pPr>
+      <w:r>
+        <w:rPr>
+          <w:highlight w:val="darkCyan"/>
+        </w:rPr>
         <w:t>Chia sẻ</w:t>
       </w:r>
     </w:p>
@@ -289,15 +402,22 @@
           <w:ilvl w:val="0"/>
           <w:numId w:val="2"/>
         </w:numPr>
-      </w:pPr>
-      <w:r>
-        <w:rPr>
-          <w:b/>
-          <w:bCs/>
+        <w:rPr>
+          <w:highlight w:val="darkCyan"/>
+        </w:rPr>
+      </w:pPr>
+      <w:r>
+        <w:rPr>
+          <w:b/>
+          <w:bCs/>
+          <w:highlight w:val="darkCyan"/>
         </w:rPr>
         <w:t>Danh mục sản phẩm</w:t>
       </w:r>
       <w:r>
+        <w:rPr>
+          <w:highlight w:val="darkCyan"/>
+        </w:rPr>
         <w:t xml:space="preserve"> (cây danh mục cha-con)</w:t>
       </w:r>
     </w:p>
@@ -306,12 +426,14 @@
         <w:rPr>
           <w:b/>
           <w:bCs/>
-        </w:rPr>
-      </w:pPr>
-      <w:r>
-        <w:rPr>
-          <w:b/>
-          <w:bCs/>
+          <w:highlight w:val="yellow"/>
+        </w:rPr>
+      </w:pPr>
+      <w:r>
+        <w:rPr>
+          <w:b/>
+          <w:bCs/>
+          <w:highlight w:val="yellow"/>
         </w:rPr>
         <w:t>3. Nhóm Mua hàng</w:t>
       </w:r>
@@ -322,15 +444,22 @@
           <w:ilvl w:val="0"/>
           <w:numId w:val="3"/>
         </w:numPr>
-      </w:pPr>
-      <w:r>
-        <w:rPr>
-          <w:b/>
-          <w:bCs/>
+        <w:rPr>
+          <w:highlight w:val="yellow"/>
+        </w:rPr>
+      </w:pPr>
+      <w:r>
+        <w:rPr>
+          <w:b/>
+          <w:bCs/>
+          <w:highlight w:val="yellow"/>
         </w:rPr>
         <w:t>Giỏ hàng</w:t>
       </w:r>
       <w:r>
+        <w:rPr>
+          <w:highlight w:val="yellow"/>
+        </w:rPr>
         <w:t xml:space="preserve"> </w:t>
       </w:r>
     </w:p>
@@ -340,8 +469,14 @@
           <w:ilvl w:val="1"/>
           <w:numId w:val="3"/>
         </w:numPr>
-      </w:pPr>
-      <w:r>
+        <w:rPr>
+          <w:highlight w:val="yellow"/>
+        </w:rPr>
+      </w:pPr>
+      <w:r>
+        <w:rPr>
+          <w:highlight w:val="yellow"/>
+        </w:rPr>
         <w:t>Chỉnh sửa số lượng</w:t>
       </w:r>
     </w:p>
@@ -351,8 +486,14 @@
           <w:ilvl w:val="1"/>
           <w:numId w:val="3"/>
         </w:numPr>
-      </w:pPr>
-      <w:r>
+        <w:rPr>
+          <w:highlight w:val="yellow"/>
+        </w:rPr>
+      </w:pPr>
+      <w:r>
+        <w:rPr>
+          <w:highlight w:val="yellow"/>
+        </w:rPr>
         <w:t>Xóa sản phẩm</w:t>
       </w:r>
     </w:p>
@@ -362,8 +503,14 @@
           <w:ilvl w:val="1"/>
           <w:numId w:val="3"/>
         </w:numPr>
-      </w:pPr>
-      <w:r>
+        <w:rPr>
+          <w:highlight w:val="yellow"/>
+        </w:rPr>
+      </w:pPr>
+      <w:r>
+        <w:rPr>
+          <w:highlight w:val="yellow"/>
+        </w:rPr>
         <w:t>Áp dụng mã giảm giá</w:t>
       </w:r>
     </w:p>
@@ -373,8 +520,14 @@
           <w:ilvl w:val="1"/>
           <w:numId w:val="3"/>
         </w:numPr>
-      </w:pPr>
-      <w:r>
+        <w:rPr>
+          <w:highlight w:val="yellow"/>
+        </w:rPr>
+      </w:pPr>
+      <w:r>
+        <w:rPr>
+          <w:highlight w:val="yellow"/>
+        </w:rPr>
         <w:t>→ Thanh toán</w:t>
       </w:r>
     </w:p>
@@ -384,15 +537,22 @@
           <w:ilvl w:val="0"/>
           <w:numId w:val="3"/>
         </w:numPr>
-      </w:pPr>
-      <w:r>
-        <w:rPr>
-          <w:b/>
-          <w:bCs/>
+        <w:rPr>
+          <w:highlight w:val="yellow"/>
+        </w:rPr>
+      </w:pPr>
+      <w:r>
+        <w:rPr>
+          <w:b/>
+          <w:bCs/>
+          <w:highlight w:val="yellow"/>
         </w:rPr>
         <w:t>Thanh toán</w:t>
       </w:r>
       <w:r>
+        <w:rPr>
+          <w:highlight w:val="yellow"/>
+        </w:rPr>
         <w:t xml:space="preserve"> </w:t>
       </w:r>
     </w:p>
@@ -402,8 +562,14 @@
           <w:ilvl w:val="1"/>
           <w:numId w:val="3"/>
         </w:numPr>
-      </w:pPr>
-      <w:r>
+        <w:rPr>
+          <w:highlight w:val="yellow"/>
+        </w:rPr>
+      </w:pPr>
+      <w:r>
+        <w:rPr>
+          <w:highlight w:val="yellow"/>
+        </w:rPr>
         <w:t>Chọn địa chỉ giao hàng</w:t>
       </w:r>
     </w:p>
@@ -413,8 +579,14 @@
           <w:ilvl w:val="1"/>
           <w:numId w:val="3"/>
         </w:numPr>
-      </w:pPr>
-      <w:r>
+        <w:rPr>
+          <w:highlight w:val="yellow"/>
+        </w:rPr>
+      </w:pPr>
+      <w:r>
+        <w:rPr>
+          <w:highlight w:val="yellow"/>
+        </w:rPr>
         <w:lastRenderedPageBreak/>
         <w:t>Chọn phương thức thanh toán</w:t>
       </w:r>
@@ -425,8 +597,14 @@
           <w:ilvl w:val="1"/>
           <w:numId w:val="3"/>
         </w:numPr>
-      </w:pPr>
-      <w:r>
+        <w:rPr>
+          <w:highlight w:val="yellow"/>
+        </w:rPr>
+      </w:pPr>
+      <w:r>
+        <w:rPr>
+          <w:highlight w:val="yellow"/>
+        </w:rPr>
         <w:t>Nhập ghi chú</w:t>
       </w:r>
     </w:p>
@@ -436,8 +614,14 @@
           <w:ilvl w:val="1"/>
           <w:numId w:val="3"/>
         </w:numPr>
-      </w:pPr>
-      <w:r>
+        <w:rPr>
+          <w:highlight w:val="yellow"/>
+        </w:rPr>
+      </w:pPr>
+      <w:r>
+        <w:rPr>
+          <w:highlight w:val="yellow"/>
+        </w:rPr>
         <w:t>Xác nhận đơn hàng</w:t>
       </w:r>
     </w:p>
@@ -447,8 +631,14 @@
           <w:ilvl w:val="1"/>
           <w:numId w:val="3"/>
         </w:numPr>
-      </w:pPr>
-      <w:r>
+        <w:rPr>
+          <w:highlight w:val="yellow"/>
+        </w:rPr>
+      </w:pPr>
+      <w:r>
+        <w:rPr>
+          <w:highlight w:val="yellow"/>
+        </w:rPr>
         <w:t>→ Chi tiết đơn hàng</w:t>
       </w:r>
     </w:p>
@@ -458,15 +648,22 @@
           <w:ilvl w:val="0"/>
           <w:numId w:val="3"/>
         </w:numPr>
-      </w:pPr>
-      <w:r>
-        <w:rPr>
-          <w:b/>
-          <w:bCs/>
+        <w:rPr>
+          <w:highlight w:val="green"/>
+        </w:rPr>
+      </w:pPr>
+      <w:r>
+        <w:rPr>
+          <w:b/>
+          <w:bCs/>
+          <w:highlight w:val="green"/>
         </w:rPr>
         <w:t>Danh sách đơn hàng</w:t>
       </w:r>
       <w:r>
+        <w:rPr>
+          <w:highlight w:val="green"/>
+        </w:rPr>
         <w:t xml:space="preserve"> </w:t>
       </w:r>
     </w:p>
@@ -476,8 +673,14 @@
           <w:ilvl w:val="1"/>
           <w:numId w:val="3"/>
         </w:numPr>
-      </w:pPr>
-      <w:r>
+        <w:rPr>
+          <w:highlight w:val="green"/>
+        </w:rPr>
+      </w:pPr>
+      <w:r>
+        <w:rPr>
+          <w:highlight w:val="green"/>
+        </w:rPr>
         <w:t>Lọc theo trạng thái</w:t>
       </w:r>
     </w:p>
@@ -487,8 +690,14 @@
           <w:ilvl w:val="1"/>
           <w:numId w:val="3"/>
         </w:numPr>
-      </w:pPr>
-      <w:r>
+        <w:rPr>
+          <w:highlight w:val="green"/>
+        </w:rPr>
+      </w:pPr>
+      <w:r>
+        <w:rPr>
+          <w:highlight w:val="green"/>
+        </w:rPr>
         <w:t>→ Chi tiết đơn hàng</w:t>
       </w:r>
     </w:p>
@@ -498,15 +707,22 @@
           <w:ilvl w:val="0"/>
           <w:numId w:val="3"/>
         </w:numPr>
-      </w:pPr>
-      <w:r>
-        <w:rPr>
-          <w:b/>
-          <w:bCs/>
+        <w:rPr>
+          <w:highlight w:val="green"/>
+        </w:rPr>
+      </w:pPr>
+      <w:r>
+        <w:rPr>
+          <w:b/>
+          <w:bCs/>
+          <w:highlight w:val="green"/>
         </w:rPr>
         <w:t>Chi tiết đơn hàng</w:t>
       </w:r>
       <w:r>
+        <w:rPr>
+          <w:highlight w:val="green"/>
+        </w:rPr>
         <w:t xml:space="preserve"> </w:t>
       </w:r>
     </w:p>
@@ -516,8 +732,14 @@
           <w:ilvl w:val="1"/>
           <w:numId w:val="3"/>
         </w:numPr>
-      </w:pPr>
-      <w:r>
+        <w:rPr>
+          <w:highlight w:val="green"/>
+        </w:rPr>
+      </w:pPr>
+      <w:r>
+        <w:rPr>
+          <w:highlight w:val="green"/>
+        </w:rPr>
         <w:t>Xem thông tin đơn hàng</w:t>
       </w:r>
     </w:p>
@@ -527,8 +749,14 @@
           <w:ilvl w:val="1"/>
           <w:numId w:val="3"/>
         </w:numPr>
-      </w:pPr>
-      <w:r>
+        <w:rPr>
+          <w:highlight w:val="green"/>
+        </w:rPr>
+      </w:pPr>
+      <w:r>
+        <w:rPr>
+          <w:highlight w:val="green"/>
+        </w:rPr>
         <w:t>Theo dõi vận chuyển</w:t>
       </w:r>
     </w:p>
@@ -538,8 +766,14 @@
           <w:ilvl w:val="1"/>
           <w:numId w:val="3"/>
         </w:numPr>
-      </w:pPr>
-      <w:r>
+        <w:rPr>
+          <w:highlight w:val="green"/>
+        </w:rPr>
+      </w:pPr>
+      <w:r>
+        <w:rPr>
+          <w:highlight w:val="green"/>
+        </w:rPr>
         <w:t>Hủy đơn (nếu chưa xử lý)</w:t>
       </w:r>
     </w:p>
@@ -549,8 +783,14 @@
           <w:ilvl w:val="1"/>
           <w:numId w:val="3"/>
         </w:numPr>
-      </w:pPr>
-      <w:r>
+        <w:rPr>
+          <w:highlight w:val="green"/>
+        </w:rPr>
+      </w:pPr>
+      <w:r>
+        <w:rPr>
+          <w:highlight w:val="green"/>
+        </w:rPr>
         <w:t>Viết đánh giá (sau khi nhận hàng)</w:t>
       </w:r>
     </w:p>
@@ -559,12 +799,14 @@
         <w:rPr>
           <w:b/>
           <w:bCs/>
-        </w:rPr>
-      </w:pPr>
-      <w:r>
-        <w:rPr>
-          <w:b/>
-          <w:bCs/>
+          <w:highlight w:val="green"/>
+        </w:rPr>
+      </w:pPr>
+      <w:r>
+        <w:rPr>
+          <w:b/>
+          <w:bCs/>
+          <w:highlight w:val="green"/>
         </w:rPr>
         <w:t>4. Nhóm Quản lý cá nhân</w:t>
       </w:r>
@@ -575,15 +817,22 @@
           <w:ilvl w:val="0"/>
           <w:numId w:val="4"/>
         </w:numPr>
-      </w:pPr>
-      <w:r>
-        <w:rPr>
-          <w:b/>
-          <w:bCs/>
+        <w:rPr>
+          <w:highlight w:val="green"/>
+        </w:rPr>
+      </w:pPr>
+      <w:r>
+        <w:rPr>
+          <w:b/>
+          <w:bCs/>
+          <w:highlight w:val="green"/>
         </w:rPr>
         <w:t>Quản lý địa chỉ</w:t>
       </w:r>
       <w:r>
+        <w:rPr>
+          <w:highlight w:val="green"/>
+        </w:rPr>
         <w:t xml:space="preserve"> </w:t>
       </w:r>
     </w:p>
@@ -593,8 +842,14 @@
           <w:ilvl w:val="1"/>
           <w:numId w:val="4"/>
         </w:numPr>
-      </w:pPr>
-      <w:r>
+        <w:rPr>
+          <w:highlight w:val="green"/>
+        </w:rPr>
+      </w:pPr>
+      <w:r>
+        <w:rPr>
+          <w:highlight w:val="green"/>
+        </w:rPr>
         <w:t>Danh sách địa chỉ</w:t>
       </w:r>
     </w:p>
@@ -604,8 +859,14 @@
           <w:ilvl w:val="1"/>
           <w:numId w:val="4"/>
         </w:numPr>
-      </w:pPr>
-      <w:r>
+        <w:rPr>
+          <w:highlight w:val="green"/>
+        </w:rPr>
+      </w:pPr>
+      <w:r>
+        <w:rPr>
+          <w:highlight w:val="green"/>
+        </w:rPr>
         <w:t>Thêm địa chỉ mới</w:t>
       </w:r>
     </w:p>
@@ -615,8 +876,14 @@
           <w:ilvl w:val="1"/>
           <w:numId w:val="4"/>
         </w:numPr>
-      </w:pPr>
-      <w:r>
+        <w:rPr>
+          <w:highlight w:val="green"/>
+        </w:rPr>
+      </w:pPr>
+      <w:r>
+        <w:rPr>
+          <w:highlight w:val="green"/>
+        </w:rPr>
         <w:t>Chỉnh sửa địa chỉ</w:t>
       </w:r>
     </w:p>
@@ -626,8 +893,14 @@
           <w:ilvl w:val="1"/>
           <w:numId w:val="4"/>
         </w:numPr>
-      </w:pPr>
-      <w:r>
+        <w:rPr>
+          <w:highlight w:val="green"/>
+        </w:rPr>
+      </w:pPr>
+      <w:r>
+        <w:rPr>
+          <w:highlight w:val="green"/>
+        </w:rPr>
         <w:t>Xóa địa chỉ</w:t>
       </w:r>
     </w:p>
@@ -637,8 +910,14 @@
           <w:ilvl w:val="1"/>
           <w:numId w:val="4"/>
         </w:numPr>
-      </w:pPr>
-      <w:r>
+        <w:rPr>
+          <w:highlight w:val="green"/>
+        </w:rPr>
+      </w:pPr>
+      <w:r>
+        <w:rPr>
+          <w:highlight w:val="green"/>
+        </w:rPr>
         <w:t>Đặt địa chỉ mặc định</w:t>
       </w:r>
     </w:p>
@@ -648,15 +927,22 @@
           <w:ilvl w:val="0"/>
           <w:numId w:val="4"/>
         </w:numPr>
-      </w:pPr>
-      <w:r>
-        <w:rPr>
-          <w:b/>
-          <w:bCs/>
+        <w:rPr>
+          <w:highlight w:val="green"/>
+        </w:rPr>
+      </w:pPr>
+      <w:r>
+        <w:rPr>
+          <w:b/>
+          <w:bCs/>
+          <w:highlight w:val="green"/>
         </w:rPr>
         <w:t>Wishlist</w:t>
       </w:r>
       <w:r>
+        <w:rPr>
+          <w:highlight w:val="green"/>
+        </w:rPr>
         <w:t xml:space="preserve"> → Chi tiết sản phẩm / Thêm vào giỏ</w:t>
       </w:r>
     </w:p>
@@ -666,15 +952,22 @@
           <w:ilvl w:val="0"/>
           <w:numId w:val="4"/>
         </w:numPr>
-      </w:pPr>
-      <w:r>
-        <w:rPr>
-          <w:b/>
-          <w:bCs/>
-        </w:rPr>
-        <w:t>Điểm tích lũy &amp; Mã giới thiệu</w:t>
-      </w:r>
-      <w:r>
+        <w:rPr>
+          <w:highlight w:val="green"/>
+        </w:rPr>
+      </w:pPr>
+      <w:r>
+        <w:rPr>
+          <w:b/>
+          <w:bCs/>
+          <w:highlight w:val="green"/>
+        </w:rPr>
+        <w:t>Mã giảm giá của tôi</w:t>
+      </w:r>
+      <w:r>
+        <w:rPr>
+          <w:highlight w:val="green"/>
+        </w:rPr>
         <w:t xml:space="preserve"> </w:t>
       </w:r>
     </w:p>
@@ -684,9 +977,15 @@
           <w:ilvl w:val="1"/>
           <w:numId w:val="4"/>
         </w:numPr>
-      </w:pPr>
-      <w:r>
-        <w:t>Xem điểm loyalty</w:t>
+        <w:rPr>
+          <w:highlight w:val="green"/>
+        </w:rPr>
+      </w:pPr>
+      <w:r>
+        <w:rPr>
+          <w:highlight w:val="green"/>
+        </w:rPr>
+        <w:t>Danh sách coupon khả dụng</w:t>
       </w:r>
     </w:p>
     <w:p>
@@ -695,59 +994,14 @@
           <w:ilvl w:val="1"/>
           <w:numId w:val="4"/>
         </w:numPr>
-      </w:pPr>
-      <w:r>
-        <w:t>Xem lịch sử điểm</w:t>
-      </w:r>
-    </w:p>
-    <w:p>
-      <w:pPr>
-        <w:numPr>
-          <w:ilvl w:val="1"/>
-          <w:numId w:val="4"/>
-        </w:numPr>
-      </w:pPr>
-      <w:r>
-        <w:t>Chia sẻ mã giới thiệu</w:t>
-      </w:r>
-    </w:p>
-    <w:p>
-      <w:pPr>
-        <w:numPr>
-          <w:ilvl w:val="0"/>
-          <w:numId w:val="4"/>
-        </w:numPr>
-      </w:pPr>
-      <w:r>
-        <w:rPr>
-          <w:b/>
-          <w:bCs/>
-        </w:rPr>
-        <w:t>Mã giảm giá của tôi</w:t>
-      </w:r>
-      <w:r>
-        <w:t xml:space="preserve"> </w:t>
-      </w:r>
-    </w:p>
-    <w:p>
-      <w:pPr>
-        <w:numPr>
-          <w:ilvl w:val="1"/>
-          <w:numId w:val="4"/>
-        </w:numPr>
-      </w:pPr>
-      <w:r>
-        <w:t>Danh sách coupon khả dụng</w:t>
-      </w:r>
-    </w:p>
-    <w:p>
-      <w:pPr>
-        <w:numPr>
-          <w:ilvl w:val="1"/>
-          <w:numId w:val="4"/>
-        </w:numPr>
-      </w:pPr>
-      <w:r>
+        <w:rPr>
+          <w:highlight w:val="green"/>
+        </w:rPr>
+      </w:pPr>
+      <w:r>
+        <w:rPr>
+          <w:highlight w:val="green"/>
+        </w:rPr>
         <w:t>Lịch sử sử dụng</w:t>
       </w:r>
     </w:p>
@@ -756,12 +1010,14 @@
         <w:rPr>
           <w:b/>
           <w:bCs/>
-        </w:rPr>
-      </w:pPr>
-      <w:r>
-        <w:rPr>
-          <w:b/>
-          <w:bCs/>
+          <w:highlight w:val="yellow"/>
+        </w:rPr>
+      </w:pPr>
+      <w:r>
+        <w:rPr>
+          <w:b/>
+          <w:bCs/>
+          <w:highlight w:val="yellow"/>
         </w:rPr>
         <w:t>5. Nhóm Đánh giá</w:t>
       </w:r>
@@ -772,15 +1028,22 @@
           <w:ilvl w:val="0"/>
           <w:numId w:val="5"/>
         </w:numPr>
-      </w:pPr>
-      <w:r>
-        <w:rPr>
-          <w:b/>
-          <w:bCs/>
+        <w:rPr>
+          <w:highlight w:val="yellow"/>
+        </w:rPr>
+      </w:pPr>
+      <w:r>
+        <w:rPr>
+          <w:b/>
+          <w:bCs/>
+          <w:highlight w:val="yellow"/>
         </w:rPr>
         <w:t>Đánh giá sản phẩm</w:t>
       </w:r>
       <w:r>
+        <w:rPr>
+          <w:highlight w:val="yellow"/>
+        </w:rPr>
         <w:t xml:space="preserve"> </w:t>
       </w:r>
     </w:p>
@@ -790,9 +1053,14 @@
           <w:ilvl w:val="1"/>
           <w:numId w:val="5"/>
         </w:numPr>
-      </w:pPr>
-      <w:r>
-        <w:lastRenderedPageBreak/>
+        <w:rPr>
+          <w:highlight w:val="yellow"/>
+        </w:rPr>
+      </w:pPr>
+      <w:r>
+        <w:rPr>
+          <w:highlight w:val="yellow"/>
+        </w:rPr>
         <w:t>Viết đánh giá mới (từ đơn hàng)</w:t>
       </w:r>
     </w:p>
@@ -802,8 +1070,14 @@
           <w:ilvl w:val="1"/>
           <w:numId w:val="5"/>
         </w:numPr>
-      </w:pPr>
-      <w:r>
+        <w:rPr>
+          <w:highlight w:val="yellow"/>
+        </w:rPr>
+      </w:pPr>
+      <w:r>
+        <w:rPr>
+          <w:highlight w:val="yellow"/>
+        </w:rPr>
         <w:t>Xem đánh giá của tôi</w:t>
       </w:r>
     </w:p>
@@ -813,8 +1087,14 @@
           <w:ilvl w:val="1"/>
           <w:numId w:val="5"/>
         </w:numPr>
-      </w:pPr>
-      <w:r>
+        <w:rPr>
+          <w:highlight w:val="yellow"/>
+        </w:rPr>
+      </w:pPr>
+      <w:r>
+        <w:rPr>
+          <w:highlight w:val="yellow"/>
+        </w:rPr>
         <w:t>Chỉnh sửa/xóa đánh giá</w:t>
       </w:r>
     </w:p>
@@ -824,22 +1104,30 @@
           <w:ilvl w:val="0"/>
           <w:numId w:val="5"/>
         </w:numPr>
-      </w:pPr>
-      <w:r>
-        <w:rPr>
-          <w:b/>
-          <w:bCs/>
+        <w:rPr>
+          <w:highlight w:val="yellow"/>
+        </w:rPr>
+      </w:pPr>
+      <w:r>
+        <w:rPr>
+          <w:b/>
+          <w:bCs/>
+          <w:highlight w:val="yellow"/>
         </w:rPr>
         <w:t>Danh sách đánh giá sản phẩm</w:t>
       </w:r>
       <w:r>
+        <w:rPr>
+          <w:highlight w:val="yellow"/>
+        </w:rPr>
         <w:t xml:space="preserve"> (xem từ chi tiết sản phẩm)</w:t>
       </w:r>
     </w:p>
     <w:p>
       <w:r>
+        <w:lastRenderedPageBreak/>
         <w:pict w14:anchorId="2336E1A4">
-          <v:rect id="_x0000_i1037" style="width:0;height:1.5pt" o:hralign="center" o:hrstd="t" o:hr="t" fillcolor="#a0a0a0" stroked="f"/>
+          <v:rect id="_x0000_i1025" style="width:0;height:1.5pt" o:hralign="center" o:hrstd="t" o:hr="t" fillcolor="#a0a0a0" stroked="f"/>
         </w:pict>
       </w:r>
     </w:p>
@@ -1163,58 +1451,58 @@
           <w:b/>
           <w:bCs/>
         </w:rPr>
+        <w:t>Danh sách danh mục</w:t>
+      </w:r>
+      <w:r>
+        <w:t xml:space="preserve"> </w:t>
+      </w:r>
+    </w:p>
+    <w:p>
+      <w:pPr>
+        <w:numPr>
+          <w:ilvl w:val="1"/>
+          <w:numId w:val="8"/>
+        </w:numPr>
+      </w:pPr>
+      <w:r>
+        <w:t>Hiển thị cây danh mục</w:t>
+      </w:r>
+    </w:p>
+    <w:p>
+      <w:pPr>
+        <w:numPr>
+          <w:ilvl w:val="1"/>
+          <w:numId w:val="8"/>
+        </w:numPr>
+      </w:pPr>
+      <w:r>
+        <w:t>Thêm/Sửa/Xóa danh mục</w:t>
+      </w:r>
+    </w:p>
+    <w:p>
+      <w:pPr>
+        <w:numPr>
+          <w:ilvl w:val="1"/>
+          <w:numId w:val="8"/>
+        </w:numPr>
+      </w:pPr>
+      <w:r>
+        <w:t>Quản lý danh mục cha-con</w:t>
+      </w:r>
+    </w:p>
+    <w:p>
+      <w:pPr>
+        <w:rPr>
+          <w:b/>
+          <w:bCs/>
+        </w:rPr>
+      </w:pPr>
+      <w:r>
+        <w:rPr>
+          <w:b/>
+          <w:bCs/>
+        </w:rPr>
         <w:lastRenderedPageBreak/>
-        <w:t>Danh sách danh mục</w:t>
-      </w:r>
-      <w:r>
-        <w:t xml:space="preserve"> </w:t>
-      </w:r>
-    </w:p>
-    <w:p>
-      <w:pPr>
-        <w:numPr>
-          <w:ilvl w:val="1"/>
-          <w:numId w:val="8"/>
-        </w:numPr>
-      </w:pPr>
-      <w:r>
-        <w:t>Hiển thị cây danh mục</w:t>
-      </w:r>
-    </w:p>
-    <w:p>
-      <w:pPr>
-        <w:numPr>
-          <w:ilvl w:val="1"/>
-          <w:numId w:val="8"/>
-        </w:numPr>
-      </w:pPr>
-      <w:r>
-        <w:t>Thêm/Sửa/Xóa danh mục</w:t>
-      </w:r>
-    </w:p>
-    <w:p>
-      <w:pPr>
-        <w:numPr>
-          <w:ilvl w:val="1"/>
-          <w:numId w:val="8"/>
-        </w:numPr>
-      </w:pPr>
-      <w:r>
-        <w:t>Quản lý danh mục cha-con</w:t>
-      </w:r>
-    </w:p>
-    <w:p>
-      <w:pPr>
-        <w:rPr>
-          <w:b/>
-          <w:bCs/>
-        </w:rPr>
-      </w:pPr>
-      <w:r>
-        <w:rPr>
-          <w:b/>
-          <w:bCs/>
-        </w:rPr>
         <w:t>9. Nhóm Quản lý Đơn hàng</w:t>
       </w:r>
     </w:p>
@@ -1537,7 +1825,6 @@
         </w:numPr>
       </w:pPr>
       <w:r>
-        <w:lastRenderedPageBreak/>
         <w:t>Xóa đánh giá vi phạm</w:t>
       </w:r>
     </w:p>
@@ -1597,6 +1884,7 @@
           <w:b/>
           <w:bCs/>
         </w:rPr>
+        <w:lastRenderedPageBreak/>
         <w:t>Quản lý Coupon</w:t>
       </w:r>
       <w:r>
@@ -1772,7 +2060,7 @@
     <w:p>
       <w:r>
         <w:pict w14:anchorId="0B7B064E">
-          <v:rect id="_x0000_i1038" style="width:0;height:1.5pt" o:hralign="center" o:hrstd="t" o:hr="t" fillcolor="#a0a0a0" stroked="f"/>
+          <v:rect id="_x0000_i1026" style="width:0;height:1.5pt" o:hralign="center" o:hrstd="t" o:hr="t" fillcolor="#a0a0a0" stroked="f"/>
         </w:pict>
       </w:r>
     </w:p>
@@ -1916,7 +2204,6 @@
         </w:numPr>
       </w:pPr>
       <w:r>
-        <w:lastRenderedPageBreak/>
         <w:t>Gán quyền (Role)</w:t>
       </w:r>
     </w:p>
@@ -1972,6 +2259,7 @@
         </w:numPr>
       </w:pPr>
       <w:r>
+        <w:lastRenderedPageBreak/>
         <w:t>Xem hoạt động</w:t>
       </w:r>
     </w:p>
@@ -2174,23 +2462,23 @@
     </w:p>
     <w:p>
       <w:r>
+        <w:t>Dashboard → Quản lý đánh giá → Phản hồi đánh giá</w:t>
+      </w:r>
+    </w:p>
+    <w:p>
+      <w:r>
+        <w:t>```</w:t>
+      </w:r>
+    </w:p>
+    <w:p/>
+    <w:p>
+      <w:r>
+        <w:t>### **Super Admin Flow:**</w:t>
+      </w:r>
+    </w:p>
+    <w:p>
+      <w:r>
         <w:lastRenderedPageBreak/>
-        <w:t>Dashboard → Quản lý đánh giá → Phản hồi đánh giá</w:t>
-      </w:r>
-    </w:p>
-    <w:p>
-      <w:r>
-        <w:t>```</w:t>
-      </w:r>
-    </w:p>
-    <w:p/>
-    <w:p>
-      <w:r>
-        <w:t>### **Super Admin Flow:**</w:t>
-      </w:r>
-    </w:p>
-    <w:p>
-      <w:r>
         <w:t>```</w:t>
       </w:r>
     </w:p>
@@ -5411,6 +5699,7 @@
   <w:style w:type="character" w:default="1" w:styleId="DefaultParagraphFont">
     <w:name w:val="Default Paragraph Font"/>
     <w:uiPriority w:val="1"/>
+    <w:semiHidden/>
     <w:unhideWhenUsed/>
   </w:style>
   <w:style w:type="table" w:default="1" w:styleId="TableNormal">

</xml_diff>